<commit_message>
[Update] scan version to submit for teacher
</commit_message>
<xml_diff>
--- a/week14/Cover Bahasa Inggris.docx
+++ b/week14/Cover Bahasa Inggris.docx
@@ -1027,6 +1027,7 @@
           </mc:Fallback>
         </mc:AlternateContent>
       </w:r>
+      <w:bookmarkStart w:id="0" w:name="_GoBack"/>
       <w:r>
         <w:rPr>
           <w:noProof/>
@@ -1081,6 +1082,7 @@
           </wp:inline>
         </w:drawing>
       </w:r>
+      <w:bookmarkEnd w:id="0"/>
     </w:p>
     <w:sectPr>
       <w:pgSz w:w="11900" w:h="16840" w:code="9"/>
@@ -2877,7 +2879,7 @@
     </w:rPrDefault>
     <w:pPrDefault/>
   </w:docDefaults>
-  <w:latentStyles w:defLockedState="0" w:defUIPriority="99" w:defSemiHidden="0" w:defUnhideWhenUsed="0" w:defQFormat="0" w:count="380">
+  <w:latentStyles w:defLockedState="0" w:defUIPriority="99" w:defSemiHidden="0" w:defUnhideWhenUsed="0" w:defQFormat="0" w:count="382">
     <w:lsdException w:name="Normal" w:uiPriority="0" w:qFormat="1"/>
     <w:lsdException w:name="heading 1" w:uiPriority="9" w:qFormat="1"/>
     <w:lsdException w:name="heading 2" w:semiHidden="1" w:uiPriority="9" w:unhideWhenUsed="1" w:qFormat="1"/>
@@ -2983,7 +2985,6 @@
     <w:lsdException w:name="HTML Sample" w:semiHidden="1" w:unhideWhenUsed="1"/>
     <w:lsdException w:name="HTML Typewriter" w:semiHidden="1" w:unhideWhenUsed="1"/>
     <w:lsdException w:name="HTML Variable" w:semiHidden="1" w:unhideWhenUsed="1"/>
-    <w:lsdException w:name="Normal Table" w:semiHidden="1" w:unhideWhenUsed="1"/>
     <w:lsdException w:name="annotation subject" w:semiHidden="1" w:unhideWhenUsed="1"/>
     <w:lsdException w:name="No List" w:semiHidden="1" w:unhideWhenUsed="1"/>
     <w:lsdException w:name="Outline List 1" w:semiHidden="1" w:unhideWhenUsed="1"/>
@@ -3029,11 +3030,9 @@
     <w:lsdException w:name="Table Subtle 1" w:semiHidden="1" w:unhideWhenUsed="1"/>
     <w:lsdException w:name="Table Subtle 2" w:semiHidden="1" w:unhideWhenUsed="1"/>
     <w:lsdException w:name="Table Web 1" w:semiHidden="1" w:unhideWhenUsed="1"/>
-    <w:lsdException w:name="Table Web 2" w:semiHidden="1" w:unhideWhenUsed="1"/>
     <w:lsdException w:name="Table Web 3" w:semiHidden="1" w:unhideWhenUsed="1"/>
     <w:lsdException w:name="Balloon Text" w:semiHidden="1" w:unhideWhenUsed="1"/>
     <w:lsdException w:name="Table Grid" w:uiPriority="39"/>
-    <w:lsdException w:name="Table Theme" w:semiHidden="1" w:unhideWhenUsed="1"/>
     <w:lsdException w:name="Note Level 1" w:semiHidden="1" w:unhideWhenUsed="1"/>
     <w:lsdException w:name="Note Level 2" w:semiHidden="1" w:unhideWhenUsed="1"/>
     <w:lsdException w:name="Note Level 3" w:semiHidden="1" w:unhideWhenUsed="1"/>
@@ -3258,6 +3257,8 @@
     <w:lsdException w:name="List Table 5 Dark Accent 6" w:uiPriority="50"/>
     <w:lsdException w:name="List Table 6 Colorful Accent 6" w:uiPriority="51"/>
     <w:lsdException w:name="List Table 7 Colorful Accent 6" w:uiPriority="52"/>
+    <w:lsdException w:name="Mention" w:semiHidden="1" w:unhideWhenUsed="1"/>
+    <w:lsdException w:name="Smart Hyperlink" w:semiHidden="1" w:unhideWhenUsed="1"/>
   </w:latentStyles>
   <w:style w:type="paragraph" w:default="1" w:styleId="Normal">
     <w:name w:val="Normal"/>
@@ -4079,7 +4080,7 @@
 </file>
 
 <file path=customXml/itemProps2.xml><?xml version="1.0" encoding="utf-8"?>
-<ds:datastoreItem xmlns:ds="http://schemas.openxmlformats.org/officeDocument/2006/customXml" ds:itemID="{A5754DD9-2834-5F41-8F54-70EA6A3430C5}">
+<ds:datastoreItem xmlns:ds="http://schemas.openxmlformats.org/officeDocument/2006/customXml" ds:itemID="{7415C1ED-47BB-4E45-9A5B-3D9133C81F56}">
   <ds:schemaRefs>
     <ds:schemaRef ds:uri="http://schemas.openxmlformats.org/officeDocument/2006/bibliography"/>
   </ds:schemaRefs>

</xml_diff>